<commit_message>
Cập nhạt file báo cáo tiến độ vào thư mục progress-report
</commit_message>
<xml_diff>
--- a/ThuMucBaoCao/BÁO CÁO TIẾN ĐỘ.docx
+++ b/ThuMucBaoCao/BÁO CÁO TIẾN ĐỘ.docx
@@ -4,6 +4,7 @@
   <w:body>
     <w:p>
       <w:pPr>
+        <w:spacing w:line="360" w:lineRule="auto"/>
         <w:jc w:val="center"/>
         <w:rPr>
           <w:rFonts w:ascii="Times New Roman" w:hAnsi="Times New Roman" w:cs="Times New Roman"/>
@@ -131,7 +132,18 @@
           <w:szCs w:val="26"/>
           <w:lang w:val="vi-VN"/>
         </w:rPr>
-        <w:t>nhận dạng vân tay và push file code Finger lên github</w:t>
+        <w:t>nhận dạng vân tay và push file c</w:t>
+      </w:r>
+      <w:bookmarkStart w:id="0" w:name="_GoBack"/>
+      <w:bookmarkEnd w:id="0"/>
+      <w:r>
+        <w:rPr>
+          <w:rFonts w:ascii="Times New Roman" w:hAnsi="Times New Roman" w:cs="Times New Roman"/>
+          <w:sz w:val="26"/>
+          <w:szCs w:val="26"/>
+          <w:lang w:val="vi-VN"/>
+        </w:rPr>
+        <w:t>ode Finger lên github</w:t>
       </w:r>
     </w:p>
     <w:p>
@@ -195,6 +207,7 @@
     </w:p>
     <w:p>
       <w:pPr>
+        <w:spacing w:line="360" w:lineRule="auto"/>
         <w:jc w:val="center"/>
         <w:rPr>
           <w:lang w:val="vi-VN"/>
@@ -268,6 +281,7 @@
     </w:p>
     <w:p>
       <w:pPr>
+        <w:spacing w:line="360" w:lineRule="auto"/>
         <w:jc w:val="center"/>
         <w:rPr>
           <w:lang w:val="vi-VN"/>
@@ -316,6 +330,7 @@
     </w:p>
     <w:p>
       <w:pPr>
+        <w:spacing w:line="360" w:lineRule="auto"/>
         <w:rPr>
           <w:rFonts w:ascii="Times New Roman" w:hAnsi="Times New Roman" w:cs="Times New Roman"/>
           <w:b/>
@@ -381,6 +396,7 @@
     </w:p>
     <w:p>
       <w:pPr>
+        <w:spacing w:line="360" w:lineRule="auto"/>
         <w:jc w:val="center"/>
       </w:pPr>
       <w:r>
@@ -404,10 +420,10 @@
             <v:path o:extrusionok="f" gradientshapeok="t" o:connecttype="rect"/>
             <o:lock v:ext="edit" aspectratio="t"/>
           </v:shapetype>
-          <v:shape id="_x0000_i1025" type="#_x0000_t75" style="width:84.25pt;height:40.75pt" o:ole="">
+          <v:shape id="_x0000_i1025" type="#_x0000_t75" style="width:84pt;height:40.5pt" o:ole="">
             <v:imagedata r:id="rId11" o:title=""/>
           </v:shape>
-          <o:OLEObject Type="Embed" ProgID="Package" ShapeID="_x0000_i1025" DrawAspect="Content" ObjectID="_1763748842" r:id="rId12"/>
+          <o:OLEObject Type="Embed" ProgID="Package" ShapeID="_x0000_i1025" DrawAspect="Content" ObjectID="_1767087663" r:id="rId12"/>
         </w:object>
       </w:r>
     </w:p>
@@ -459,6 +475,7 @@
     </w:p>
     <w:p>
       <w:pPr>
+        <w:spacing w:line="360" w:lineRule="auto"/>
         <w:rPr>
           <w:rFonts w:ascii="Times New Roman" w:hAnsi="Times New Roman" w:cs="Times New Roman"/>
           <w:b/>
@@ -537,6 +554,7 @@
           <w:ilvl w:val="0"/>
           <w:numId w:val="10"/>
         </w:numPr>
+        <w:spacing w:line="360" w:lineRule="auto"/>
         <w:rPr>
           <w:rFonts w:ascii="Times New Roman" w:hAnsi="Times New Roman" w:cs="Times New Roman"/>
           <w:b/>
@@ -560,6 +578,7 @@
           <w:ilvl w:val="0"/>
           <w:numId w:val="10"/>
         </w:numPr>
+        <w:spacing w:line="360" w:lineRule="auto"/>
         <w:rPr>
           <w:rFonts w:ascii="Times New Roman" w:hAnsi="Times New Roman" w:cs="Times New Roman"/>
           <w:b/>
@@ -583,6 +602,7 @@
           <w:ilvl w:val="0"/>
           <w:numId w:val="10"/>
         </w:numPr>
+        <w:spacing w:line="360" w:lineRule="auto"/>
         <w:rPr>
           <w:rFonts w:ascii="Times New Roman" w:hAnsi="Times New Roman" w:cs="Times New Roman"/>
           <w:b/>
@@ -600,8 +620,98 @@
       </w:r>
     </w:p>
     <w:p>
-      <w:bookmarkStart w:id="0" w:name="_GoBack"/>
-      <w:bookmarkEnd w:id="0"/>
+      <w:pPr>
+        <w:spacing w:line="360" w:lineRule="auto"/>
+        <w:rPr>
+          <w:rFonts w:ascii="Times New Roman" w:hAnsi="Times New Roman" w:cs="Times New Roman"/>
+          <w:b/>
+          <w:sz w:val="26"/>
+          <w:szCs w:val="26"/>
+        </w:rPr>
+      </w:pPr>
+      <w:r>
+        <w:rPr>
+          <w:rFonts w:ascii="Times New Roman" w:hAnsi="Times New Roman" w:cs="Times New Roman"/>
+          <w:b/>
+          <w:sz w:val="26"/>
+          <w:szCs w:val="26"/>
+        </w:rPr>
+        <w:t>Tuần 4: từ 18/12 – 24/12/2023:</w:t>
+      </w:r>
+    </w:p>
+    <w:p>
+      <w:pPr>
+        <w:pStyle w:val="ListParagraph"/>
+        <w:numPr>
+          <w:ilvl w:val="0"/>
+          <w:numId w:val="11"/>
+        </w:numPr>
+        <w:spacing w:line="360" w:lineRule="auto"/>
+        <w:rPr>
+          <w:rFonts w:ascii="Times New Roman" w:hAnsi="Times New Roman" w:cs="Times New Roman"/>
+          <w:sz w:val="26"/>
+          <w:szCs w:val="26"/>
+        </w:rPr>
+      </w:pPr>
+      <w:r>
+        <w:rPr>
+          <w:rFonts w:ascii="Times New Roman" w:hAnsi="Times New Roman" w:cs="Times New Roman"/>
+          <w:sz w:val="26"/>
+          <w:szCs w:val="26"/>
+        </w:rPr>
+        <w:t>Hoàn chỉnh cuốn báo cáo</w:t>
+      </w:r>
+    </w:p>
+    <w:p>
+      <w:pPr>
+        <w:pStyle w:val="ListParagraph"/>
+        <w:numPr>
+          <w:ilvl w:val="0"/>
+          <w:numId w:val="11"/>
+        </w:numPr>
+        <w:spacing w:line="360" w:lineRule="auto"/>
+        <w:rPr>
+          <w:rFonts w:ascii="Times New Roman" w:hAnsi="Times New Roman" w:cs="Times New Roman"/>
+          <w:sz w:val="26"/>
+          <w:szCs w:val="26"/>
+        </w:rPr>
+      </w:pPr>
+      <w:r>
+        <w:rPr>
+          <w:rFonts w:ascii="Times New Roman" w:hAnsi="Times New Roman" w:cs="Times New Roman"/>
+          <w:sz w:val="26"/>
+          <w:szCs w:val="26"/>
+        </w:rPr>
+        <w:t>Hoàn chỉnh silde thuyết trình</w:t>
+      </w:r>
+    </w:p>
+    <w:p>
+      <w:pPr>
+        <w:pStyle w:val="ListParagraph"/>
+        <w:numPr>
+          <w:ilvl w:val="0"/>
+          <w:numId w:val="11"/>
+        </w:numPr>
+        <w:spacing w:line="360" w:lineRule="auto"/>
+        <w:rPr>
+          <w:rFonts w:ascii="Times New Roman" w:hAnsi="Times New Roman" w:cs="Times New Roman"/>
+          <w:sz w:val="26"/>
+          <w:szCs w:val="26"/>
+        </w:rPr>
+      </w:pPr>
+      <w:r>
+        <w:rPr>
+          <w:rFonts w:ascii="Times New Roman" w:hAnsi="Times New Roman" w:cs="Times New Roman"/>
+          <w:sz w:val="26"/>
+          <w:szCs w:val="26"/>
+        </w:rPr>
+        <w:t>Hoàn thành poster</w:t>
+      </w:r>
+    </w:p>
+    <w:p>
+      <w:pPr>
+        <w:spacing w:line="360" w:lineRule="auto"/>
+      </w:pPr>
     </w:p>
     <w:sectPr>
       <w:pgSz w:w="12240" w:h="15840"/>
@@ -1181,6 +1291,119 @@
     </w:lvl>
   </w:abstractNum>
   <w:abstractNum w:abstractNumId="5" w15:restartNumberingAfterBreak="0">
+    <w:nsid w:val="382E7163"/>
+    <w:multiLevelType w:val="hybridMultilevel"/>
+    <w:tmpl w:val="F40AC042"/>
+    <w:lvl w:ilvl="0" w:tplc="0409000D">
+      <w:start w:val="1"/>
+      <w:numFmt w:val="bullet"/>
+      <w:lvlText w:val=""/>
+      <w:lvlJc w:val="left"/>
+      <w:pPr>
+        <w:ind w:left="720" w:hanging="360"/>
+      </w:pPr>
+      <w:rPr>
+        <w:rFonts w:ascii="Wingdings" w:hAnsi="Wingdings" w:hint="default"/>
+      </w:rPr>
+    </w:lvl>
+    <w:lvl w:ilvl="1" w:tplc="04090003" w:tentative="1">
+      <w:start w:val="1"/>
+      <w:numFmt w:val="bullet"/>
+      <w:lvlText w:val="o"/>
+      <w:lvlJc w:val="left"/>
+      <w:pPr>
+        <w:ind w:left="1440" w:hanging="360"/>
+      </w:pPr>
+      <w:rPr>
+        <w:rFonts w:ascii="Courier New" w:hAnsi="Courier New" w:cs="Courier New" w:hint="default"/>
+      </w:rPr>
+    </w:lvl>
+    <w:lvl w:ilvl="2" w:tplc="04090005" w:tentative="1">
+      <w:start w:val="1"/>
+      <w:numFmt w:val="bullet"/>
+      <w:lvlText w:val=""/>
+      <w:lvlJc w:val="left"/>
+      <w:pPr>
+        <w:ind w:left="2160" w:hanging="360"/>
+      </w:pPr>
+      <w:rPr>
+        <w:rFonts w:ascii="Wingdings" w:hAnsi="Wingdings" w:hint="default"/>
+      </w:rPr>
+    </w:lvl>
+    <w:lvl w:ilvl="3" w:tplc="04090001" w:tentative="1">
+      <w:start w:val="1"/>
+      <w:numFmt w:val="bullet"/>
+      <w:lvlText w:val=""/>
+      <w:lvlJc w:val="left"/>
+      <w:pPr>
+        <w:ind w:left="2880" w:hanging="360"/>
+      </w:pPr>
+      <w:rPr>
+        <w:rFonts w:ascii="Symbol" w:hAnsi="Symbol" w:hint="default"/>
+      </w:rPr>
+    </w:lvl>
+    <w:lvl w:ilvl="4" w:tplc="04090003" w:tentative="1">
+      <w:start w:val="1"/>
+      <w:numFmt w:val="bullet"/>
+      <w:lvlText w:val="o"/>
+      <w:lvlJc w:val="left"/>
+      <w:pPr>
+        <w:ind w:left="3600" w:hanging="360"/>
+      </w:pPr>
+      <w:rPr>
+        <w:rFonts w:ascii="Courier New" w:hAnsi="Courier New" w:cs="Courier New" w:hint="default"/>
+      </w:rPr>
+    </w:lvl>
+    <w:lvl w:ilvl="5" w:tplc="04090005" w:tentative="1">
+      <w:start w:val="1"/>
+      <w:numFmt w:val="bullet"/>
+      <w:lvlText w:val=""/>
+      <w:lvlJc w:val="left"/>
+      <w:pPr>
+        <w:ind w:left="4320" w:hanging="360"/>
+      </w:pPr>
+      <w:rPr>
+        <w:rFonts w:ascii="Wingdings" w:hAnsi="Wingdings" w:hint="default"/>
+      </w:rPr>
+    </w:lvl>
+    <w:lvl w:ilvl="6" w:tplc="04090001" w:tentative="1">
+      <w:start w:val="1"/>
+      <w:numFmt w:val="bullet"/>
+      <w:lvlText w:val=""/>
+      <w:lvlJc w:val="left"/>
+      <w:pPr>
+        <w:ind w:left="5040" w:hanging="360"/>
+      </w:pPr>
+      <w:rPr>
+        <w:rFonts w:ascii="Symbol" w:hAnsi="Symbol" w:hint="default"/>
+      </w:rPr>
+    </w:lvl>
+    <w:lvl w:ilvl="7" w:tplc="04090003" w:tentative="1">
+      <w:start w:val="1"/>
+      <w:numFmt w:val="bullet"/>
+      <w:lvlText w:val="o"/>
+      <w:lvlJc w:val="left"/>
+      <w:pPr>
+        <w:ind w:left="5760" w:hanging="360"/>
+      </w:pPr>
+      <w:rPr>
+        <w:rFonts w:ascii="Courier New" w:hAnsi="Courier New" w:cs="Courier New" w:hint="default"/>
+      </w:rPr>
+    </w:lvl>
+    <w:lvl w:ilvl="8" w:tplc="04090005" w:tentative="1">
+      <w:start w:val="1"/>
+      <w:numFmt w:val="bullet"/>
+      <w:lvlText w:val=""/>
+      <w:lvlJc w:val="left"/>
+      <w:pPr>
+        <w:ind w:left="6480" w:hanging="360"/>
+      </w:pPr>
+      <w:rPr>
+        <w:rFonts w:ascii="Wingdings" w:hAnsi="Wingdings" w:hint="default"/>
+      </w:rPr>
+    </w:lvl>
+  </w:abstractNum>
+  <w:abstractNum w:abstractNumId="6" w15:restartNumberingAfterBreak="0">
     <w:nsid w:val="3B2A0D29"/>
     <w:multiLevelType w:val="hybridMultilevel"/>
     <w:tmpl w:val="4328B244"/>
@@ -1293,7 +1516,7 @@
       </w:rPr>
     </w:lvl>
   </w:abstractNum>
-  <w:abstractNum w:abstractNumId="6" w15:restartNumberingAfterBreak="0">
+  <w:abstractNum w:abstractNumId="7" w15:restartNumberingAfterBreak="0">
     <w:nsid w:val="3BD92181"/>
     <w:multiLevelType w:val="hybridMultilevel"/>
     <w:tmpl w:val="72081E1C"/>
@@ -1405,7 +1628,7 @@
       </w:rPr>
     </w:lvl>
   </w:abstractNum>
-  <w:abstractNum w:abstractNumId="7" w15:restartNumberingAfterBreak="0">
+  <w:abstractNum w:abstractNumId="8" w15:restartNumberingAfterBreak="0">
     <w:nsid w:val="55544E8C"/>
     <w:multiLevelType w:val="hybridMultilevel"/>
     <w:tmpl w:val="3DC05F6A"/>
@@ -1517,7 +1740,7 @@
       </w:rPr>
     </w:lvl>
   </w:abstractNum>
-  <w:abstractNum w:abstractNumId="8" w15:restartNumberingAfterBreak="0">
+  <w:abstractNum w:abstractNumId="9" w15:restartNumberingAfterBreak="0">
     <w:nsid w:val="57E9605F"/>
     <w:multiLevelType w:val="hybridMultilevel"/>
     <w:tmpl w:val="F0128CAA"/>
@@ -1630,7 +1853,7 @@
       </w:rPr>
     </w:lvl>
   </w:abstractNum>
-  <w:abstractNum w:abstractNumId="9" w15:restartNumberingAfterBreak="0">
+  <w:abstractNum w:abstractNumId="10" w15:restartNumberingAfterBreak="0">
     <w:nsid w:val="774B3C93"/>
     <w:multiLevelType w:val="hybridMultilevel"/>
     <w:tmpl w:val="13A61D34"/>
@@ -1747,10 +1970,10 @@
     <w:abstractNumId w:val="2"/>
   </w:num>
   <w:num w:numId="2">
-    <w:abstractNumId w:val="6"/>
+    <w:abstractNumId w:val="7"/>
   </w:num>
   <w:num w:numId="3">
-    <w:abstractNumId w:val="7"/>
+    <w:abstractNumId w:val="8"/>
   </w:num>
   <w:num w:numId="4">
     <w:abstractNumId w:val="0"/>
@@ -1759,7 +1982,7 @@
     <w:abstractNumId w:val="3"/>
   </w:num>
   <w:num w:numId="6">
-    <w:abstractNumId w:val="9"/>
+    <w:abstractNumId w:val="10"/>
   </w:num>
   <w:num w:numId="7">
     <w:abstractNumId w:val="1"/>
@@ -1768,10 +1991,13 @@
     <w:abstractNumId w:val="4"/>
   </w:num>
   <w:num w:numId="9">
-    <w:abstractNumId w:val="5"/>
+    <w:abstractNumId w:val="6"/>
   </w:num>
   <w:num w:numId="10">
-    <w:abstractNumId w:val="8"/>
+    <w:abstractNumId w:val="9"/>
+  </w:num>
+  <w:num w:numId="11">
+    <w:abstractNumId w:val="5"/>
   </w:num>
 </w:numbering>
 </file>
@@ -2508,6 +2734,23 @@
 </file>
 
 <file path=customXml/item1.xml><?xml version="1.0" encoding="utf-8"?>
+<p:properties xmlns:p="http://schemas.microsoft.com/office/2006/metadata/properties" xmlns:xsi="http://www.w3.org/2001/XMLSchema-instance" xmlns:pc="http://schemas.microsoft.com/office/infopath/2007/PartnerControls">
+  <documentManagement>
+    <_activity xmlns="be8b919e-9569-47f6-bc8c-78b2bf92f632" xsi:nil="true"/>
+  </documentManagement>
+</p:properties>
+</file>
+
+<file path=customXml/item2.xml><?xml version="1.0" encoding="utf-8"?>
+<?mso-contentType ?>
+<FormTemplates xmlns="http://schemas.microsoft.com/sharepoint/v3/contenttype/forms">
+  <Display>DocumentLibraryForm</Display>
+  <Edit>DocumentLibraryForm</Edit>
+  <New>DocumentLibraryForm</New>
+</FormTemplates>
+</file>
+
+<file path=customXml/item3.xml><?xml version="1.0" encoding="utf-8"?>
 <ct:contentTypeSchema xmlns:ct="http://schemas.microsoft.com/office/2006/metadata/contentType" xmlns:ma="http://schemas.microsoft.com/office/2006/metadata/properties/metaAttributes" ct:_="" ma:_="" ma:contentTypeName="Document" ma:contentTypeID="0x01010041530B71D02ACE43A328C0D9C2A119D0" ma:contentTypeVersion="15" ma:contentTypeDescription="Create a new document." ma:contentTypeScope="" ma:versionID="1dcbe120e087b6a3e27f837b42b4a2d2">
   <xsd:schema xmlns:xsd="http://www.w3.org/2001/XMLSchema" xmlns:xs="http://www.w3.org/2001/XMLSchema" xmlns:p="http://schemas.microsoft.com/office/2006/metadata/properties" xmlns:ns3="be8b919e-9569-47f6-bc8c-78b2bf92f632" xmlns:ns4="643ccbd4-1dba-45c1-aa44-0555f277e242" targetNamespace="http://schemas.microsoft.com/office/2006/metadata/properties" ma:root="true" ma:fieldsID="5a8baa5a813dd6655b84328b8aff9128" ns3:_="" ns4:_="">
     <xsd:import namespace="be8b919e-9569-47f6-bc8c-78b2bf92f632"/>
@@ -2742,28 +2985,36 @@
 </ct:contentTypeSchema>
 </file>
 
-<file path=customXml/item2.xml><?xml version="1.0" encoding="utf-8"?>
-<?mso-contentType ?>
-<FormTemplates xmlns="http://schemas.microsoft.com/sharepoint/v3/contenttype/forms">
-  <Display>DocumentLibraryForm</Display>
-  <Edit>DocumentLibraryForm</Edit>
-  <New>DocumentLibraryForm</New>
-</FormTemplates>
-</file>
-
-<file path=customXml/item3.xml><?xml version="1.0" encoding="utf-8"?>
-<p:properties xmlns:p="http://schemas.microsoft.com/office/2006/metadata/properties" xmlns:xsi="http://www.w3.org/2001/XMLSchema-instance" xmlns:pc="http://schemas.microsoft.com/office/infopath/2007/PartnerControls">
-  <documentManagement>
-    <_activity xmlns="be8b919e-9569-47f6-bc8c-78b2bf92f632" xsi:nil="true"/>
-  </documentManagement>
-</p:properties>
-</file>
-
 <file path=customXml/item4.xml><?xml version="1.0" encoding="utf-8"?>
 <b:Sources xmlns:b="http://schemas.openxmlformats.org/officeDocument/2006/bibliography" xmlns="http://schemas.openxmlformats.org/officeDocument/2006/bibliography" SelectedStyle="\APASixthEditionOfficeOnline.xsl" StyleName="APA" Version="6"/>
 </file>
 
 <file path=customXml/itemProps1.xml><?xml version="1.0" encoding="utf-8"?>
+<ds:datastoreItem xmlns:ds="http://schemas.openxmlformats.org/officeDocument/2006/customXml" ds:itemID="{5CD1E37C-2303-472F-A0D6-1F751D5BDB4B}">
+  <ds:schemaRefs>
+    <ds:schemaRef ds:uri="643ccbd4-1dba-45c1-aa44-0555f277e242"/>
+    <ds:schemaRef ds:uri="http://schemas.openxmlformats.org/package/2006/metadata/core-properties"/>
+    <ds:schemaRef ds:uri="http://www.w3.org/XML/1998/namespace"/>
+    <ds:schemaRef ds:uri="http://purl.org/dc/dcmitype/"/>
+    <ds:schemaRef ds:uri="http://purl.org/dc/elements/1.1/"/>
+    <ds:schemaRef ds:uri="http://schemas.microsoft.com/office/infopath/2007/PartnerControls"/>
+    <ds:schemaRef ds:uri="http://schemas.microsoft.com/office/2006/documentManagement/types"/>
+    <ds:schemaRef ds:uri="be8b919e-9569-47f6-bc8c-78b2bf92f632"/>
+    <ds:schemaRef ds:uri="http://schemas.microsoft.com/office/2006/metadata/properties"/>
+    <ds:schemaRef ds:uri="http://purl.org/dc/terms/"/>
+  </ds:schemaRefs>
+</ds:datastoreItem>
+</file>
+
+<file path=customXml/itemProps2.xml><?xml version="1.0" encoding="utf-8"?>
+<ds:datastoreItem xmlns:ds="http://schemas.openxmlformats.org/officeDocument/2006/customXml" ds:itemID="{01ADDAFF-B270-4223-923B-6E84D8E7DBF5}">
+  <ds:schemaRefs>
+    <ds:schemaRef ds:uri="http://schemas.microsoft.com/sharepoint/v3/contenttype/forms"/>
+  </ds:schemaRefs>
+</ds:datastoreItem>
+</file>
+
+<file path=customXml/itemProps3.xml><?xml version="1.0" encoding="utf-8"?>
 <ds:datastoreItem xmlns:ds="http://schemas.openxmlformats.org/officeDocument/2006/customXml" ds:itemID="{71025DDE-ABEA-4FF4-97F1-77EE7B6F55CC}">
   <ds:schemaRefs>
     <ds:schemaRef ds:uri="http://schemas.microsoft.com/office/2006/metadata/contentType"/>
@@ -2782,33 +3033,8 @@
 </ds:datastoreItem>
 </file>
 
-<file path=customXml/itemProps2.xml><?xml version="1.0" encoding="utf-8"?>
-<ds:datastoreItem xmlns:ds="http://schemas.openxmlformats.org/officeDocument/2006/customXml" ds:itemID="{01ADDAFF-B270-4223-923B-6E84D8E7DBF5}">
-  <ds:schemaRefs>
-    <ds:schemaRef ds:uri="http://schemas.microsoft.com/sharepoint/v3/contenttype/forms"/>
-  </ds:schemaRefs>
-</ds:datastoreItem>
-</file>
-
-<file path=customXml/itemProps3.xml><?xml version="1.0" encoding="utf-8"?>
-<ds:datastoreItem xmlns:ds="http://schemas.openxmlformats.org/officeDocument/2006/customXml" ds:itemID="{5CD1E37C-2303-472F-A0D6-1F751D5BDB4B}">
-  <ds:schemaRefs>
-    <ds:schemaRef ds:uri="643ccbd4-1dba-45c1-aa44-0555f277e242"/>
-    <ds:schemaRef ds:uri="http://schemas.openxmlformats.org/package/2006/metadata/core-properties"/>
-    <ds:schemaRef ds:uri="http://schemas.microsoft.com/office/2006/documentManagement/types"/>
-    <ds:schemaRef ds:uri="be8b919e-9569-47f6-bc8c-78b2bf92f632"/>
-    <ds:schemaRef ds:uri="http://www.w3.org/XML/1998/namespace"/>
-    <ds:schemaRef ds:uri="http://purl.org/dc/terms/"/>
-    <ds:schemaRef ds:uri="http://schemas.microsoft.com/office/infopath/2007/PartnerControls"/>
-    <ds:schemaRef ds:uri="http://purl.org/dc/dcmitype/"/>
-    <ds:schemaRef ds:uri="http://schemas.microsoft.com/office/2006/metadata/properties"/>
-    <ds:schemaRef ds:uri="http://purl.org/dc/elements/1.1/"/>
-  </ds:schemaRefs>
-</ds:datastoreItem>
-</file>
-
 <file path=customXml/itemProps4.xml><?xml version="1.0" encoding="utf-8"?>
-<ds:datastoreItem xmlns:ds="http://schemas.openxmlformats.org/officeDocument/2006/customXml" ds:itemID="{7DAC8BA0-81AF-4EBA-AFA1-B6D132CFDDF7}">
+<ds:datastoreItem xmlns:ds="http://schemas.openxmlformats.org/officeDocument/2006/customXml" ds:itemID="{CABAB662-67D9-4251-B7B2-6FD90B319BE1}">
   <ds:schemaRefs>
     <ds:schemaRef ds:uri="http://schemas.openxmlformats.org/officeDocument/2006/bibliography"/>
   </ds:schemaRefs>

</xml_diff>